<commit_message>
documento v2.1 se me olvidaron dos lineas.
</commit_message>
<xml_diff>
--- a/docs/Diseño y Funcionamiento.docx
+++ b/docs/Diseño y Funcionamiento.docx
@@ -210,13 +210,7 @@
         <w:t>. E</w:t>
       </w:r>
       <w:r>
-        <w:t>s la encargada</w:t>
-      </w:r>
-      <w:r>
-        <w:t xml:space="preserve"> de procesar el archivo properties con el número de clientes, el número de servidores y el tamaño del buffer</w:t>
-      </w:r>
-      <w:r>
-        <w:t xml:space="preserve">. Con estos datos, </w:t>
+        <w:t xml:space="preserve">s la encargada de procesar el archivo properties con el número de clientes, el número de servidores y el tamaño del buffer. Con estos datos, </w:t>
       </w:r>
       <w:r>
         <w:t>tiene que inicializar el buffer</w:t>
@@ -384,10 +378,7 @@
         <w:t>, si no puede recibir el mensaje, el cliente</w:t>
       </w:r>
       <w:r>
-        <w:t xml:space="preserve"> se queda en e</w:t>
-      </w:r>
-      <w:r>
-        <w:t xml:space="preserve">spera activa, </w:t>
+        <w:t xml:space="preserve"> se queda en espera activa, </w:t>
       </w:r>
       <w:r>
         <w:t>y cede el procesador</w:t>
@@ -489,31 +480,22 @@
         <w:rPr>
           <w:b/>
         </w:rPr>
-        <w:t>-</w:t>
-      </w:r>
-      <w:r>
-        <w:rPr>
-          <w:b/>
-        </w:rPr>
-        <w:t>Servidor</w:t>
-      </w:r>
-    </w:p>
-    <w:p>
-      <w:pPr>
-        <w:ind w:left="360"/>
-        <w:jc w:val="both"/>
-      </w:pPr>
-    </w:p>
-    <w:p>
-      <w:pPr>
-        <w:ind w:left="360"/>
-        <w:jc w:val="both"/>
-      </w:pPr>
-      <w:r>
-        <w:t>El servidor es el encargado de retirar los mensaj</w:t>
-      </w:r>
-      <w:r>
-        <w:t>es</w:t>
+        <w:t>-Servidor</w:t>
+      </w:r>
+    </w:p>
+    <w:p>
+      <w:pPr>
+        <w:ind w:left="360"/>
+        <w:jc w:val="both"/>
+      </w:pPr>
+    </w:p>
+    <w:p>
+      <w:pPr>
+        <w:ind w:left="360"/>
+        <w:jc w:val="both"/>
+      </w:pPr>
+      <w:r>
+        <w:t>El servidor es el encargado de retirar los mensajes</w:t>
       </w:r>
       <w:r>
         <w:t xml:space="preserve"> de buffer y responderlos</w:t>
@@ -579,25 +561,7 @@
         <w:rPr>
           <w:b/>
         </w:rPr>
-        <w:t>Interacción</w:t>
-      </w:r>
-      <w:r>
-        <w:rPr>
-          <w:b/>
-        </w:rPr>
-        <w:t xml:space="preserve"> Cliente</w:t>
-      </w:r>
-      <w:r>
-        <w:rPr>
-          <w:b/>
-        </w:rPr>
-        <w:t>-</w:t>
-      </w:r>
-      <w:r>
-        <w:rPr>
-          <w:b/>
-        </w:rPr>
-        <w:t>Mensaje</w:t>
+        <w:t>Interacción Cliente-Mensaje</w:t>
       </w:r>
     </w:p>
     <w:p>
@@ -640,13 +604,7 @@
         <w:rPr>
           <w:b/>
         </w:rPr>
-        <w:t>Interacción Servidor</w:t>
-      </w:r>
-      <w:r>
-        <w:rPr>
-          <w:b/>
-        </w:rPr>
-        <w:t>-Mensaje</w:t>
+        <w:t>Interacción Servidor-Mensaje</w:t>
       </w:r>
     </w:p>
     <w:p>
@@ -665,9 +623,87 @@
       </w:pPr>
       <w:r>
         <w:t>Los servidores son los encargados de responder mensajes, guardan la respuesta dentro del mensaje y dejan que este le avise al cliente.</w:t>
+      </w:r>
+    </w:p>
+    <w:p>
+      <w:pPr>
+        <w:ind w:left="360"/>
+        <w:jc w:val="both"/>
+      </w:pPr>
+    </w:p>
+    <w:p>
+      <w:pPr>
+        <w:ind w:left="360"/>
+        <w:jc w:val="both"/>
+        <w:rPr>
+          <w:b/>
+        </w:rPr>
+      </w:pPr>
+      <w:r>
+        <w:rPr>
+          <w:b/>
+        </w:rPr>
+        <w:t>1.6</w:t>
+      </w:r>
+      <w:r>
+        <w:rPr>
+          <w:b/>
+        </w:rPr>
+        <w:t xml:space="preserve"> Interacción</w:t>
+      </w:r>
+      <w:r>
+        <w:rPr>
+          <w:b/>
+        </w:rPr>
+        <w:t xml:space="preserve"> </w:t>
+      </w:r>
+      <w:r>
+        <w:rPr>
+          <w:b/>
+        </w:rPr>
+        <w:t>Buffer</w:t>
+      </w:r>
+      <w:r>
+        <w:rPr>
+          <w:b/>
+        </w:rPr>
+        <w:t>-</w:t>
+      </w:r>
+      <w:r>
+        <w:rPr>
+          <w:b/>
+        </w:rPr>
+        <w:t>Mensaje</w:t>
+      </w:r>
+    </w:p>
+    <w:p>
+      <w:pPr>
+        <w:ind w:left="360"/>
+        <w:jc w:val="both"/>
+        <w:rPr>
+          <w:b/>
+        </w:rPr>
+      </w:pPr>
+    </w:p>
+    <w:p>
+      <w:pPr>
+        <w:ind w:left="360"/>
+        <w:jc w:val="both"/>
+      </w:pPr>
+      <w:r>
+        <w:t>El buffer posee una lista de mensajes a responder, cuando un mensaje es respondido el buffer lo borra de la lista permanentemente.</w:t>
       </w:r>
       <w:bookmarkStart w:id="0" w:name="_GoBack"/>
       <w:bookmarkEnd w:id="0"/>
+    </w:p>
+    <w:p>
+      <w:pPr>
+        <w:ind w:left="360"/>
+        <w:jc w:val="both"/>
+        <w:rPr>
+          <w:b/>
+        </w:rPr>
+      </w:pPr>
     </w:p>
     <w:p>
       <w:pPr>

</xml_diff>

<commit_message>
esta cosa ya funciona bien
</commit_message>
<xml_diff>
--- a/docs/Diseño y Funcionamiento.docx
+++ b/docs/Diseño y Funcionamiento.docx
@@ -455,7 +455,6 @@
         <w:rPr>
           <w:b/>
         </w:rPr>
-        <w:lastRenderedPageBreak/>
         <w:t>1.3</w:t>
       </w:r>
       <w:r>
@@ -504,39 +503,22 @@
         <w:t xml:space="preserve">. </w:t>
       </w:r>
       <w:r>
-        <w:t>Mientras qu</w:t>
-      </w:r>
-      <w:r>
-        <w:t xml:space="preserve">e el buffer aun tenga clientes y el servidor no este respondiendo ningún mensaje, </w:t>
-      </w:r>
-      <w:r>
-        <w:t>el servidor intentará conseguir el primer mensaje de la lista de mensajes del buffer para responderlo</w:t>
-      </w:r>
-      <w:r>
-        <w:t xml:space="preserve"> (este método esta sincronizado para evitar que dos servidores intenten responder el mismo mensaje al tiempo)</w:t>
-      </w:r>
-      <w:r>
-        <w:t xml:space="preserve">. Si el servidor no puede retirar un mensaje del buffer, este se queda en espera activa (cediendo el procesador mediante el método </w:t>
-      </w:r>
-      <w:proofErr w:type="spellStart"/>
-      <w:r>
-        <w:t>yield</w:t>
-      </w:r>
-      <w:proofErr w:type="spellEnd"/>
-      <w:r>
-        <w:t xml:space="preserve">). Después de obtener el mensaje, el servidor envía su respuesta en el mensaje que </w:t>
-      </w:r>
-      <w:r>
-        <w:t>está</w:t>
-      </w:r>
-      <w:r>
-        <w:t xml:space="preserve"> respondiendo</w:t>
-      </w:r>
-      <w:r>
-        <w:t xml:space="preserve"> y deja en null el mensaje actual para intentar conseguir otro mensaje</w:t>
-      </w:r>
-      <w:r>
-        <w:t>.</w:t>
+        <w:t>Al principio intenta retirar un mensaje del buffer, si no puede se duerme dentro del buffer y espera a ser despertado. Cuando un servidor es despertado nuevamente responde el mensaje y si todavía hay clientes intenta responder otro mensaje.</w:t>
+      </w:r>
+    </w:p>
+    <w:p>
+      <w:pPr>
+        <w:ind w:left="360"/>
+        <w:jc w:val="both"/>
+      </w:pPr>
+    </w:p>
+    <w:p>
+      <w:pPr>
+        <w:ind w:left="360"/>
+        <w:jc w:val="both"/>
+      </w:pPr>
+      <w:r>
+        <w:t>El buffer es el encargado de avisarle a los servidores cuando hay mensajes en la cola de mensajes. Una vez llega un mensaje nuevo este le avisa al primer servidor que puede despertar y responder el mensaje. Cuando ya no hay clientes el buffer despierta a todos los servidores.</w:t>
       </w:r>
     </w:p>
     <w:p>
@@ -579,7 +561,25 @@
         <w:jc w:val="both"/>
       </w:pPr>
       <w:r>
-        <w:t xml:space="preserve">Un cliente crea un mensaje, el cual guarda la información de su remitente, cuando un mensaje es respondido este le avisa a su remitente que puede despertar y continuar con sus operaciones. </w:t>
+        <w:t>Un cliente crea un mensaje</w:t>
+      </w:r>
+      <w:r>
+        <w:t xml:space="preserve"> y se duerme dentro de dicho mensaje hasta que el mensaje es respondido. El mensaje</w:t>
+      </w:r>
+      <w:r>
+        <w:t xml:space="preserve"> guarda la información de </w:t>
+      </w:r>
+      <w:r>
+        <w:t xml:space="preserve">su remitente y cuando </w:t>
+      </w:r>
+      <w:r>
+        <w:t>es respondido este le avisa a</w:t>
+      </w:r>
+      <w:r>
+        <w:t xml:space="preserve">l cliente </w:t>
+      </w:r>
+      <w:r>
+        <w:t xml:space="preserve">que puede despertar y continuar con sus operaciones. </w:t>
       </w:r>
     </w:p>
     <w:p>
@@ -667,13 +667,7 @@
         <w:rPr>
           <w:b/>
         </w:rPr>
-        <w:t>-</w:t>
-      </w:r>
-      <w:r>
-        <w:rPr>
-          <w:b/>
-        </w:rPr>
-        <w:t>Mensaje</w:t>
+        <w:t>-Mensaje</w:t>
       </w:r>
     </w:p>
     <w:p>
@@ -693,8 +687,6 @@
       <w:r>
         <w:t>El buffer posee una lista de mensajes a responder, cuando un mensaje es respondido el buffer lo borra de la lista permanentemente.</w:t>
       </w:r>
-      <w:bookmarkStart w:id="0" w:name="_GoBack"/>
-      <w:bookmarkEnd w:id="0"/>
     </w:p>
     <w:p>
       <w:pPr>

</xml_diff>